<commit_message>
Updated Roman to integer problem description
</commit_message>
<xml_diff>
--- a/Roman to Integer/Roman to Integer.docx
+++ b/Roman to Integer/Roman to Integer.docx
@@ -23,105 +23,240 @@
         <w:t>. Roman numerals are represented be seven different symbols like following</w:t>
       </w:r>
     </w:p>
+    <w:tbl>
+      <w:tblPr>
+        <w:tblStyle w:val="TableGrid"/>
+        <w:tblW w:w="0" w:type="auto"/>
+        <w:tblLook w:val="04A0" w:firstRow="1" w:lastRow="0" w:firstColumn="1" w:lastColumn="0" w:noHBand="0" w:noVBand="1"/>
+      </w:tblPr>
+      <w:tblGrid>
+        <w:gridCol w:w="2250"/>
+        <w:gridCol w:w="8540"/>
+      </w:tblGrid>
+      <w:tr>
+        <w:trPr>
+          <w:trHeight w:val="945"/>
+        </w:trPr>
+        <w:tc>
+          <w:tcPr>
+            <w:tcW w:w="2250" w:type="dxa"/>
+          </w:tcPr>
+          <w:p>
+            <w:pPr>
+              <w:rPr>
+                <w:sz w:val="40"/>
+                <w:szCs w:val="40"/>
+              </w:rPr>
+            </w:pPr>
+            <w:r>
+              <w:rPr>
+                <w:sz w:val="40"/>
+                <w:szCs w:val="40"/>
+              </w:rPr>
+              <w:t xml:space="preserve">I </w:t>
+            </w:r>
+            <w:r>
+              <w:rPr>
+                <w:sz w:val="40"/>
+                <w:szCs w:val="40"/>
+              </w:rPr>
+              <w:sym w:font="Wingdings" w:char="F0E0"/>
+            </w:r>
+            <w:r>
+              <w:rPr>
+                <w:sz w:val="40"/>
+                <w:szCs w:val="40"/>
+              </w:rPr>
+              <w:t xml:space="preserve"> 1</w:t>
+            </w:r>
+          </w:p>
+          <w:p>
+            <w:pPr>
+              <w:rPr>
+                <w:sz w:val="40"/>
+                <w:szCs w:val="40"/>
+              </w:rPr>
+            </w:pPr>
+            <w:r>
+              <w:rPr>
+                <w:sz w:val="40"/>
+                <w:szCs w:val="40"/>
+              </w:rPr>
+              <w:t xml:space="preserve">V </w:t>
+            </w:r>
+            <w:r>
+              <w:rPr>
+                <w:sz w:val="40"/>
+                <w:szCs w:val="40"/>
+              </w:rPr>
+              <w:sym w:font="Wingdings" w:char="F0E0"/>
+            </w:r>
+            <w:r>
+              <w:rPr>
+                <w:sz w:val="40"/>
+                <w:szCs w:val="40"/>
+              </w:rPr>
+              <w:t xml:space="preserve"> 5</w:t>
+            </w:r>
+          </w:p>
+          <w:p>
+            <w:pPr>
+              <w:rPr>
+                <w:sz w:val="40"/>
+                <w:szCs w:val="40"/>
+              </w:rPr>
+            </w:pPr>
+            <w:r>
+              <w:rPr>
+                <w:sz w:val="40"/>
+                <w:szCs w:val="40"/>
+              </w:rPr>
+              <w:t xml:space="preserve">X </w:t>
+            </w:r>
+            <w:r>
+              <w:rPr>
+                <w:sz w:val="40"/>
+                <w:szCs w:val="40"/>
+              </w:rPr>
+              <w:sym w:font="Wingdings" w:char="F0E0"/>
+            </w:r>
+            <w:r>
+              <w:rPr>
+                <w:sz w:val="40"/>
+                <w:szCs w:val="40"/>
+              </w:rPr>
+              <w:t xml:space="preserve"> 10</w:t>
+            </w:r>
+          </w:p>
+          <w:p>
+            <w:pPr>
+              <w:rPr>
+                <w:sz w:val="40"/>
+                <w:szCs w:val="40"/>
+              </w:rPr>
+            </w:pPr>
+            <w:r>
+              <w:rPr>
+                <w:sz w:val="40"/>
+                <w:szCs w:val="40"/>
+              </w:rPr>
+              <w:t xml:space="preserve">L </w:t>
+            </w:r>
+            <w:r>
+              <w:rPr>
+                <w:sz w:val="40"/>
+                <w:szCs w:val="40"/>
+              </w:rPr>
+              <w:sym w:font="Wingdings" w:char="F0E0"/>
+            </w:r>
+            <w:r>
+              <w:rPr>
+                <w:sz w:val="40"/>
+                <w:szCs w:val="40"/>
+              </w:rPr>
+              <w:t xml:space="preserve"> 50</w:t>
+            </w:r>
+          </w:p>
+        </w:tc>
+        <w:tc>
+          <w:tcPr>
+            <w:tcW w:w="8540" w:type="dxa"/>
+          </w:tcPr>
+          <w:p>
+            <w:pPr>
+              <w:rPr>
+                <w:sz w:val="40"/>
+                <w:szCs w:val="40"/>
+              </w:rPr>
+            </w:pPr>
+            <w:r>
+              <w:rPr>
+                <w:sz w:val="40"/>
+                <w:szCs w:val="40"/>
+              </w:rPr>
+              <w:t xml:space="preserve">C </w:t>
+            </w:r>
+            <w:r>
+              <w:rPr>
+                <w:sz w:val="40"/>
+                <w:szCs w:val="40"/>
+              </w:rPr>
+              <w:sym w:font="Wingdings" w:char="F0E0"/>
+            </w:r>
+            <w:r>
+              <w:rPr>
+                <w:sz w:val="40"/>
+                <w:szCs w:val="40"/>
+              </w:rPr>
+              <w:t xml:space="preserve"> 100</w:t>
+            </w:r>
+          </w:p>
+          <w:p>
+            <w:pPr>
+              <w:rPr>
+                <w:sz w:val="40"/>
+                <w:szCs w:val="40"/>
+              </w:rPr>
+            </w:pPr>
+            <w:r>
+              <w:rPr>
+                <w:sz w:val="40"/>
+                <w:szCs w:val="40"/>
+              </w:rPr>
+              <w:t xml:space="preserve">D </w:t>
+            </w:r>
+            <w:r>
+              <w:rPr>
+                <w:sz w:val="40"/>
+                <w:szCs w:val="40"/>
+              </w:rPr>
+              <w:sym w:font="Wingdings" w:char="F0E0"/>
+            </w:r>
+            <w:r>
+              <w:rPr>
+                <w:sz w:val="40"/>
+                <w:szCs w:val="40"/>
+              </w:rPr>
+              <w:t xml:space="preserve"> 500</w:t>
+            </w:r>
+          </w:p>
+          <w:p>
+            <w:pPr>
+              <w:rPr>
+                <w:sz w:val="40"/>
+                <w:szCs w:val="40"/>
+              </w:rPr>
+            </w:pPr>
+            <w:r>
+              <w:rPr>
+                <w:sz w:val="40"/>
+                <w:szCs w:val="40"/>
+              </w:rPr>
+              <w:t xml:space="preserve">M </w:t>
+            </w:r>
+            <w:r>
+              <w:rPr>
+                <w:sz w:val="40"/>
+                <w:szCs w:val="40"/>
+              </w:rPr>
+              <w:sym w:font="Wingdings" w:char="F0E0"/>
+            </w:r>
+            <w:r>
+              <w:rPr>
+                <w:sz w:val="40"/>
+                <w:szCs w:val="40"/>
+              </w:rPr>
+              <w:t xml:space="preserve"> 1000</w:t>
+            </w:r>
+          </w:p>
+        </w:tc>
+      </w:tr>
+    </w:tbl>
     <w:p>
       <w:pPr>
         <w:spacing w:after="0"/>
       </w:pPr>
-      <w:r>
-        <w:t xml:space="preserve">I </w:t>
-      </w:r>
-      <w:r>
-        <w:sym w:font="Wingdings" w:char="F0E0"/>
-      </w:r>
-      <w:r>
-        <w:t xml:space="preserve"> 1</w:t>
-      </w:r>
     </w:p>
-    <w:p>
-      <w:pPr>
-        <w:spacing w:after="0"/>
-      </w:pPr>
-      <w:r>
-        <w:t xml:space="preserve">V </w:t>
-      </w:r>
-      <w:r>
-        <w:sym w:font="Wingdings" w:char="F0E0"/>
-      </w:r>
-      <w:r>
-        <w:t xml:space="preserve"> 5</w:t>
-      </w:r>
-    </w:p>
-    <w:p>
-      <w:pPr>
-        <w:spacing w:after="0"/>
-      </w:pPr>
-      <w:r>
-        <w:t xml:space="preserve">X </w:t>
-      </w:r>
-      <w:r>
-        <w:sym w:font="Wingdings" w:char="F0E0"/>
-      </w:r>
-      <w:r>
-        <w:t xml:space="preserve"> 10</w:t>
-      </w:r>
-    </w:p>
-    <w:p>
-      <w:pPr>
-        <w:spacing w:after="0"/>
-      </w:pPr>
-      <w:r>
-        <w:t xml:space="preserve">L </w:t>
-      </w:r>
-      <w:r>
-        <w:sym w:font="Wingdings" w:char="F0E0"/>
-      </w:r>
-      <w:r>
-        <w:t xml:space="preserve"> 50</w:t>
-      </w:r>
-    </w:p>
-    <w:p>
-      <w:pPr>
-        <w:spacing w:after="0"/>
-      </w:pPr>
-      <w:r>
-        <w:t xml:space="preserve">C </w:t>
-      </w:r>
-      <w:r>
-        <w:sym w:font="Wingdings" w:char="F0E0"/>
-      </w:r>
-      <w:r>
-        <w:t xml:space="preserve"> 100</w:t>
-      </w:r>
-    </w:p>
-    <w:p>
-      <w:pPr>
-        <w:spacing w:after="0"/>
-      </w:pPr>
-      <w:r>
-        <w:t xml:space="preserve">D </w:t>
-      </w:r>
-      <w:r>
-        <w:sym w:font="Wingdings" w:char="F0E0"/>
-      </w:r>
-      <w:r>
-        <w:t xml:space="preserve"> 500</w:t>
-      </w:r>
-    </w:p>
-    <w:p>
-      <w:pPr>
-        <w:spacing w:after="0"/>
-      </w:pPr>
-      <w:r>
-        <w:t xml:space="preserve">M </w:t>
-      </w:r>
-      <w:r>
-        <w:sym w:font="Wingdings" w:char="F0E0"/>
-      </w:r>
-      <w:r>
-        <w:t xml:space="preserve"> 1000</w:t>
-      </w:r>
-    </w:p>
-    <w:p/>
     <w:p>
       <w:r>
         <w:t>Assumption</w:t>
@@ -147,8 +282,6 @@
       <w:r>
         <w:t xml:space="preserve"> and such input would not be provided</w:t>
       </w:r>
-      <w:bookmarkStart w:id="0" w:name="_GoBack"/>
-      <w:bookmarkEnd w:id="0"/>
     </w:p>
     <w:p>
       <w:pPr>
@@ -329,6 +462,8 @@
                 <w:szCs w:val="40"/>
               </w:rPr>
             </w:pPr>
+            <w:bookmarkStart w:id="0" w:name="_GoBack"/>
+            <w:bookmarkEnd w:id="0"/>
             <w:r>
               <w:rPr>
                 <w:sz w:val="40"/>
@@ -1285,6 +1420,7 @@
   <w:style w:type="paragraph" w:default="1" w:styleId="Normal">
     <w:name w:val="Normal"/>
     <w:qFormat/>
+    <w:rsid w:val="00582ACB"/>
   </w:style>
   <w:style w:type="paragraph" w:styleId="Heading1">
     <w:name w:val="heading 1"/>
@@ -1351,20 +1487,11 @@
     <w:name w:val="Table Grid"/>
     <w:basedOn w:val="TableNormal"/>
     <w:uiPriority w:val="39"/>
-    <w:rsid w:val="00C32CD7"/>
+    <w:rsid w:val="00582ACB"/>
     <w:pPr>
       <w:spacing w:after="0" w:line="240" w:lineRule="auto"/>
     </w:pPr>
-    <w:tblPr>
-      <w:tblBorders>
-        <w:top w:val="single" w:sz="4" w:space="0" w:color="auto"/>
-        <w:left w:val="single" w:sz="4" w:space="0" w:color="auto"/>
-        <w:bottom w:val="single" w:sz="4" w:space="0" w:color="auto"/>
-        <w:right w:val="single" w:sz="4" w:space="0" w:color="auto"/>
-        <w:insideH w:val="single" w:sz="4" w:space="0" w:color="auto"/>
-        <w:insideV w:val="single" w:sz="4" w:space="0" w:color="auto"/>
-      </w:tblBorders>
-    </w:tblPr>
+    <w:tblPr/>
   </w:style>
   <w:style w:type="table" w:styleId="TableWeb3">
     <w:name w:val="Table Web 3"/>
@@ -1941,7 +2068,7 @@
 </file>
 
 <file path=customXml/itemProps1.xml><?xml version="1.0" encoding="utf-8"?>
-<ds:datastoreItem xmlns:ds="http://schemas.openxmlformats.org/officeDocument/2006/customXml" ds:itemID="{49CD7C51-366B-4D25-866F-BF2E0692844C}">
+<ds:datastoreItem xmlns:ds="http://schemas.openxmlformats.org/officeDocument/2006/customXml" ds:itemID="{B8B8011E-D086-48FA-ABA8-8E33C1FB94E7}">
   <ds:schemaRefs>
     <ds:schemaRef ds:uri="http://schemas.openxmlformats.org/officeDocument/2006/bibliography"/>
   </ds:schemaRefs>

</xml_diff>